<commit_message>
Made some minor revisions for clarity.
</commit_message>
<xml_diff>
--- a/meta_ms.docx
+++ b/meta_ms.docx
@@ -18041,7 +18041,39 @@
           <w:sz w:val="24"/>
           <w:szCs w:val="24"/>
         </w:rPr>
-        <w:t xml:space="preserve">The current results suggest that theories of aggression may be weaker than previously thought. We consider theories of aggression and their proposed mechanisms, and what revisions may be necessary or in need of more careful testing. </w:t>
+        <w:t xml:space="preserve">The current results suggest that theories of aggression may be weaker than previously thought. We consider theories of aggression and their proposed mechanisms, </w:t>
+      </w:r>
+      <w:r>
+        <w:rPr>
+          <w:rFonts w:ascii="Times New Roman" w:hAnsi="Times New Roman" w:cs="Times New Roman"/>
+          <w:sz w:val="24"/>
+          <w:szCs w:val="24"/>
+        </w:rPr>
+        <w:t xml:space="preserve">possible desirable revisions to these theories, and identify areas in </w:t>
+      </w:r>
+      <w:r>
+        <w:rPr>
+          <w:rFonts w:ascii="Times New Roman" w:hAnsi="Times New Roman" w:cs="Times New Roman"/>
+          <w:sz w:val="24"/>
+          <w:szCs w:val="24"/>
+        </w:rPr>
+        <w:t xml:space="preserve">need of </w:t>
+      </w:r>
+      <w:r>
+        <w:rPr>
+          <w:rFonts w:ascii="Times New Roman" w:hAnsi="Times New Roman" w:cs="Times New Roman"/>
+          <w:sz w:val="24"/>
+          <w:szCs w:val="24"/>
+        </w:rPr>
+        <w:t xml:space="preserve">further </w:t>
+      </w:r>
+      <w:r>
+        <w:rPr>
+          <w:rFonts w:ascii="Times New Roman" w:hAnsi="Times New Roman" w:cs="Times New Roman"/>
+          <w:sz w:val="24"/>
+          <w:szCs w:val="24"/>
+        </w:rPr>
+        <w:t xml:space="preserve">testing. </w:t>
       </w:r>
     </w:p>
     <w:p>
@@ -18095,7 +18127,7 @@
           <w:sz w:val="24"/>
           <w:szCs w:val="24"/>
         </w:rPr>
-        <w:t xml:space="preserve">In these theories, the </w:t>
+        <w:t xml:space="preserve">What’s more, one </w:t>
       </w:r>
       <w:r>
         <w:rPr>
@@ -18104,6 +18136,38 @@
           <w:szCs w:val="24"/>
         </w:rPr>
         <w:lastRenderedPageBreak/>
+        <w:t>does not need to deliberately choose to think about a certain behavior; instead</w:t>
+      </w:r>
+      <w:r>
+        <w:rPr>
+          <w:rFonts w:ascii="Times New Roman" w:hAnsi="Times New Roman" w:cs="Times New Roman"/>
+          <w:sz w:val="24"/>
+          <w:szCs w:val="24"/>
+        </w:rPr>
+        <w:t xml:space="preserve">, </w:t>
+      </w:r>
+      <w:r>
+        <w:rPr>
+          <w:rFonts w:ascii="Times New Roman" w:hAnsi="Times New Roman" w:cs="Times New Roman"/>
+          <w:sz w:val="24"/>
+          <w:szCs w:val="24"/>
+        </w:rPr>
+        <w:t xml:space="preserve">cues in </w:t>
+      </w:r>
+      <w:r>
+        <w:rPr>
+          <w:rFonts w:ascii="Times New Roman" w:hAnsi="Times New Roman" w:cs="Times New Roman"/>
+          <w:sz w:val="24"/>
+          <w:szCs w:val="24"/>
+        </w:rPr>
+        <w:t xml:space="preserve">the </w:t>
+      </w:r>
+      <w:r>
+        <w:rPr>
+          <w:rFonts w:ascii="Times New Roman" w:hAnsi="Times New Roman" w:cs="Times New Roman"/>
+          <w:sz w:val="24"/>
+          <w:szCs w:val="24"/>
+        </w:rPr>
         <w:t xml:space="preserve">environment </w:t>
       </w:r>
       <w:r>
@@ -18604,15 +18668,7 @@
           <w:sz w:val="24"/>
           <w:szCs w:val="24"/>
         </w:rPr>
-        <w:t xml:space="preserve"> that question foundational findings</w:t>
-      </w:r>
-      <w:r>
-        <w:rPr>
-          <w:rFonts w:ascii="Times New Roman" w:hAnsi="Times New Roman" w:cs="Times New Roman"/>
-          <w:sz w:val="24"/>
-          <w:szCs w:val="24"/>
-        </w:rPr>
-        <w:t xml:space="preserve"> in social priming and the “environment to perception to behavior” </w:t>
+        <w:t xml:space="preserve"> that </w:t>
       </w:r>
       <w:r>
         <w:rPr>
@@ -18621,7 +18677,15 @@
           <w:szCs w:val="24"/>
         </w:rPr>
         <w:lastRenderedPageBreak/>
-        <w:t>chain</w:t>
+        <w:t>question foundational findings</w:t>
+      </w:r>
+      <w:r>
+        <w:rPr>
+          <w:rFonts w:ascii="Times New Roman" w:hAnsi="Times New Roman" w:cs="Times New Roman"/>
+          <w:sz w:val="24"/>
+          <w:szCs w:val="24"/>
+        </w:rPr>
+        <w:t xml:space="preserve"> in social priming and the “environment to perception to behavior” chain</w:t>
       </w:r>
       <w:r>
         <w:rPr>
@@ -18757,7 +18821,23 @@
           <w:sz w:val="24"/>
           <w:szCs w:val="24"/>
         </w:rPr>
-        <w:t>Johnson, Cheung, &amp; Donnellan, 2014). These failures to replicate are also found in aggression research: DeWall and Bushman (2009) suggest that exposure to temperature-word primes increase hostile attributions, but a replication by McCarthy (2014) with a larger sample finds no such effect.</w:t>
+        <w:t>Johnson, Cheung, &amp; Donnellan, 2014). These failures to replicate are also found in aggression research: DeWall and Bushman (2009) suggest that exposure to temperature-word primes increase hostile attributions</w:t>
+      </w:r>
+      <w:r>
+        <w:rPr>
+          <w:rFonts w:ascii="Times New Roman" w:hAnsi="Times New Roman" w:cs="Times New Roman"/>
+          <w:sz w:val="24"/>
+          <w:szCs w:val="24"/>
+        </w:rPr>
+        <w:t xml:space="preserve"> of ambiguous behaviors</w:t>
+      </w:r>
+      <w:r>
+        <w:rPr>
+          <w:rFonts w:ascii="Times New Roman" w:hAnsi="Times New Roman" w:cs="Times New Roman"/>
+          <w:sz w:val="24"/>
+          <w:szCs w:val="24"/>
+        </w:rPr>
+        <w:t>, but a replication by McCarthy (2014) with a larger sample finds no such effect.</w:t>
       </w:r>
       <w:r>
         <w:rPr>
@@ -19019,7 +19099,7 @@
           <w:sz w:val="24"/>
           <w:szCs w:val="24"/>
         </w:rPr>
-        <w:t xml:space="preserve">-hacking such that the zero-effect population appears to have a moderate effect size). After publication bias, </w:t>
+        <w:t xml:space="preserve">-hacking such that the </w:t>
       </w:r>
       <w:r>
         <w:rPr>
@@ -19028,7 +19108,7 @@
           <w:szCs w:val="24"/>
         </w:rPr>
         <w:lastRenderedPageBreak/>
-        <w:t>theoretically-relevant moderators have been concealed by small-study effects.</w:t>
+        <w:t>zero-effect population appears to have a moderate effect size). After publication bias, theoretically-relevant moderators have been concealed by small-study effects.</w:t>
       </w:r>
       <w:r>
         <w:rPr>
@@ -19476,6 +19556,7 @@
           <w:sz w:val="24"/>
           <w:szCs w:val="24"/>
         </w:rPr>
+        <w:lastRenderedPageBreak/>
         <w:t>(1 citation removed for masked review)</w:t>
       </w:r>
       <w:r>
@@ -19503,18 +19584,7 @@
           <w:sz w:val="24"/>
           <w:szCs w:val="24"/>
         </w:rPr>
-        <w:t xml:space="preserve">1 </w:t>
-      </w:r>
-      <w:r>
-        <w:rPr>
-          <w:rFonts w:ascii="Times New Roman" w:hAnsi="Times New Roman" w:cs="Times New Roman"/>
-          <w:i/>
-          <w:iCs/>
-          <w:sz w:val="24"/>
-          <w:szCs w:val="24"/>
-        </w:rPr>
-        <w:lastRenderedPageBreak/>
-        <w:t>citation removed for masked review</w:t>
+        <w:t>1 citation removed for masked review</w:t>
       </w:r>
       <w:r>
         <w:rPr>
@@ -19767,7 +19837,7 @@
           <w:sz w:val="24"/>
           <w:szCs w:val="24"/>
         </w:rPr>
-        <w:t>state</w:t>
+        <w:t>make this point explicitly, saying</w:t>
       </w:r>
       <w:r>
         <w:rPr>
@@ -19799,7 +19869,16 @@
           <w:sz w:val="24"/>
           <w:szCs w:val="24"/>
         </w:rPr>
-        <w:t xml:space="preserve">Our concern is that stimuli may not have been truly </w:t>
+        <w:t xml:space="preserve">Our concern is that stimuli may not have </w:t>
+      </w:r>
+      <w:r>
+        <w:rPr>
+          <w:rFonts w:ascii="Times New Roman" w:hAnsi="Times New Roman" w:cs="Times New Roman"/>
+          <w:sz w:val="24"/>
+          <w:szCs w:val="24"/>
+        </w:rPr>
+        <w:lastRenderedPageBreak/>
+        <w:t xml:space="preserve">been truly </w:t>
       </w:r>
       <w:r>
         <w:rPr>
@@ -19816,16 +19895,23 @@
           <w:sz w:val="24"/>
           <w:szCs w:val="24"/>
         </w:rPr>
-        <w:t xml:space="preserve">selected </w:t>
-      </w:r>
-      <w:r>
-        <w:rPr>
-          <w:rFonts w:ascii="Times New Roman" w:hAnsi="Times New Roman" w:cs="Times New Roman"/>
-          <w:sz w:val="24"/>
-          <w:szCs w:val="24"/>
-        </w:rPr>
-        <w:lastRenderedPageBreak/>
-        <w:t>to create equivalent affective states. Preregistration of hypotheses and outcomes would prevent this ambiguity.</w:t>
+        <w:t>selected to create equivalent affective states</w:t>
+      </w:r>
+      <w:r>
+        <w:rPr>
+          <w:rFonts w:ascii="Times New Roman" w:hAnsi="Times New Roman" w:cs="Times New Roman"/>
+          <w:sz w:val="24"/>
+          <w:szCs w:val="24"/>
+        </w:rPr>
+        <w:t>; results could have been presented post-hoc as demonstrations of stimulus equivalence and hence discarded from analysis</w:t>
+      </w:r>
+      <w:r>
+        <w:rPr>
+          <w:rFonts w:ascii="Times New Roman" w:hAnsi="Times New Roman" w:cs="Times New Roman"/>
+          <w:sz w:val="24"/>
+          <w:szCs w:val="24"/>
+        </w:rPr>
+        <w:t>. Preregistration of hypotheses and outcomes would prevent this ambiguity.</w:t>
       </w:r>
     </w:p>
     <w:p>
@@ -20387,7 +20473,16 @@
           <w:sz w:val="24"/>
           <w:szCs w:val="24"/>
         </w:rPr>
-        <w:t xml:space="preserve"> and the presence of heterogeneity in certain analyses.</w:t>
+        <w:t xml:space="preserve"> and the presence </w:t>
+      </w:r>
+      <w:r>
+        <w:rPr>
+          <w:rFonts w:ascii="Times New Roman" w:hAnsi="Times New Roman" w:cs="Times New Roman"/>
+          <w:sz w:val="24"/>
+          <w:szCs w:val="24"/>
+        </w:rPr>
+        <w:lastRenderedPageBreak/>
+        <w:t>of heterogeneity in certain analyses.</w:t>
       </w:r>
       <w:r>
         <w:rPr>
@@ -20435,16 +20530,7 @@
           <w:sz w:val="24"/>
           <w:szCs w:val="24"/>
         </w:rPr>
-        <w:t xml:space="preserve">possible that the underlying effect is substantial but our </w:t>
-      </w:r>
-      <w:r>
-        <w:rPr>
-          <w:rFonts w:ascii="Times New Roman" w:hAnsi="Times New Roman" w:cs="Times New Roman"/>
-          <w:sz w:val="24"/>
-          <w:szCs w:val="24"/>
-        </w:rPr>
-        <w:lastRenderedPageBreak/>
-        <w:t xml:space="preserve">estimates are biased </w:t>
+        <w:t xml:space="preserve">possible that the underlying effect is substantial but our estimates are biased </w:t>
       </w:r>
       <w:r>
         <w:rPr>
@@ -22065,7 +22151,33 @@
           <w:sz w:val="24"/>
           <w:szCs w:val="24"/>
         </w:rPr>
-        <w:t xml:space="preserve"> and the possibility of smaller effect sizes than originally reported</w:t>
+        <w:t xml:space="preserve"> and the possibility of effect sizes </w:t>
+      </w:r>
+      <w:r>
+        <w:rPr>
+          <w:rFonts w:ascii="Times New Roman" w:hAnsi="Times New Roman" w:cs="Times New Roman"/>
+          <w:sz w:val="24"/>
+          <w:szCs w:val="24"/>
+        </w:rPr>
+        <w:t xml:space="preserve">smaller </w:t>
+      </w:r>
+      <w:r>
+        <w:rPr>
+          <w:rFonts w:ascii="Times New Roman" w:hAnsi="Times New Roman" w:cs="Times New Roman"/>
+          <w:sz w:val="24"/>
+          <w:szCs w:val="24"/>
+        </w:rPr>
+        <w:t xml:space="preserve">than </w:t>
+      </w:r>
+      <w:bookmarkStart w:id="0" w:name="_GoBack"/>
+      <w:bookmarkEnd w:id="0"/>
+      <w:r>
+        <w:rPr>
+          <w:rFonts w:ascii="Times New Roman" w:hAnsi="Times New Roman" w:cs="Times New Roman"/>
+          <w:sz w:val="24"/>
+          <w:szCs w:val="24"/>
+        </w:rPr>
+        <w:t>originally reported</w:t>
       </w:r>
       <w:r>
         <w:rPr>
@@ -42522,8 +42634,6 @@
         </w:rPr>
         <w:t>.</w:t>
       </w:r>
-      <w:bookmarkStart w:id="0" w:name="_GoBack"/>
-      <w:bookmarkEnd w:id="0"/>
     </w:p>
     <w:p>
       <w:pPr>
@@ -43881,7 +43991,7 @@
       <w:rPr>
         <w:noProof/>
       </w:rPr>
-      <w:t>52</w:t>
+      <w:t>39</w:t>
     </w:r>
     <w:r>
       <w:rPr>
@@ -44822,7 +44932,7 @@
 </file>
 
 <file path=customXml/itemProps1.xml><?xml version="1.0" encoding="utf-8"?>
-<ds:datastoreItem xmlns:ds="http://schemas.openxmlformats.org/officeDocument/2006/customXml" ds:itemID="{0A1773D9-1576-4339-B3EC-6F4843582F51}">
+<ds:datastoreItem xmlns:ds="http://schemas.openxmlformats.org/officeDocument/2006/customXml" ds:itemID="{EEB44217-7092-40AF-9082-E2A0BCC91542}">
   <ds:schemaRefs>
     <ds:schemaRef ds:uri="http://schemas.openxmlformats.org/officeDocument/2006/bibliography"/>
   </ds:schemaRefs>

</xml_diff>

<commit_message>
Fixed references in meta_ms and supplement.
</commit_message>
<xml_diff>
--- a/meta_ms.docx
+++ b/meta_ms.docx
@@ -22167,17 +22167,7 @@
           <w:sz w:val="24"/>
           <w:szCs w:val="24"/>
         </w:rPr>
-        <w:t xml:space="preserve">than </w:t>
-      </w:r>
-      <w:bookmarkStart w:id="0" w:name="_GoBack"/>
-      <w:bookmarkEnd w:id="0"/>
-      <w:r>
-        <w:rPr>
-          <w:rFonts w:ascii="Times New Roman" w:hAnsi="Times New Roman" w:cs="Times New Roman"/>
-          <w:sz w:val="24"/>
-          <w:szCs w:val="24"/>
-        </w:rPr>
-        <w:t>originally reported</w:t>
+        <w:t>than originally reported</w:t>
       </w:r>
       <w:r>
         <w:rPr>
@@ -25060,23 +25050,7 @@
           <w:sz w:val="24"/>
           <w:szCs w:val="24"/>
         </w:rPr>
-        <w:t xml:space="preserve">Ioannidis, J. P. A., Trikalinos, T. A., &amp; Zintzaras, E. (2006). </w:t>
-      </w:r>
-      <w:r>
-        <w:rPr>
-          <w:rFonts w:ascii="Times New Roman" w:hAnsi="Times New Roman" w:cs="Times New Roman"/>
-          <w:sz w:val="24"/>
-          <w:szCs w:val="24"/>
-        </w:rPr>
-        <w:t>Extreme between-study homogeneity in meta-analyses could offer useful insights</w:t>
-      </w:r>
-      <w:r>
-        <w:rPr>
-          <w:rFonts w:ascii="Times New Roman" w:hAnsi="Times New Roman" w:cs="Times New Roman"/>
-          <w:sz w:val="24"/>
-          <w:szCs w:val="24"/>
-        </w:rPr>
-        <w:t xml:space="preserve">. </w:t>
+        <w:t xml:space="preserve">Ioannidis, J. P. A., &amp; Trikalinos, T. A. (2007). An exploratory test for an excess of significant findings. </w:t>
       </w:r>
       <w:r>
         <w:rPr>
@@ -25085,23 +25059,15 @@
           <w:sz w:val="24"/>
           <w:szCs w:val="24"/>
         </w:rPr>
-        <w:t>Journal of Clinical Epidemiology, 59</w:t>
-      </w:r>
-      <w:r>
-        <w:rPr>
-          <w:rFonts w:ascii="Times New Roman" w:hAnsi="Times New Roman" w:cs="Times New Roman"/>
-          <w:sz w:val="24"/>
-          <w:szCs w:val="24"/>
-        </w:rPr>
-        <w:t xml:space="preserve">(10), 1023-1032. DOI: </w:t>
-      </w:r>
-      <w:r>
-        <w:rPr>
-          <w:rFonts w:ascii="Times New Roman" w:hAnsi="Times New Roman" w:cs="Times New Roman"/>
-          <w:sz w:val="24"/>
-          <w:szCs w:val="24"/>
-        </w:rPr>
-        <w:t>10.1016/j.jclinepi.2006.02.013</w:t>
+        <w:t>Clinical Trials, 4</w:t>
+      </w:r>
+      <w:r>
+        <w:rPr>
+          <w:rFonts w:ascii="Times New Roman" w:hAnsi="Times New Roman" w:cs="Times New Roman"/>
+          <w:sz w:val="24"/>
+          <w:szCs w:val="24"/>
+        </w:rPr>
+        <w:t>, 245-253. DOI:10.1177/1740774507079441</w:t>
       </w:r>
     </w:p>
     <w:p>
@@ -25123,7 +25089,23 @@
           <w:sz w:val="24"/>
           <w:szCs w:val="24"/>
         </w:rPr>
-        <w:t xml:space="preserve">James, W. (1890) </w:t>
+        <w:t xml:space="preserve">Ioannidis, J. P. A., Trikalinos, T. A., &amp; Zintzaras, E. (2006). </w:t>
+      </w:r>
+      <w:r>
+        <w:rPr>
+          <w:rFonts w:ascii="Times New Roman" w:hAnsi="Times New Roman" w:cs="Times New Roman"/>
+          <w:sz w:val="24"/>
+          <w:szCs w:val="24"/>
+        </w:rPr>
+        <w:t>Extreme between-study homogeneity in meta-analyses could offer useful insights</w:t>
+      </w:r>
+      <w:r>
+        <w:rPr>
+          <w:rFonts w:ascii="Times New Roman" w:hAnsi="Times New Roman" w:cs="Times New Roman"/>
+          <w:sz w:val="24"/>
+          <w:szCs w:val="24"/>
+        </w:rPr>
+        <w:t xml:space="preserve">. </w:t>
       </w:r>
       <w:r>
         <w:rPr>
@@ -25132,15 +25114,23 @@
           <w:sz w:val="24"/>
           <w:szCs w:val="24"/>
         </w:rPr>
-        <w:t xml:space="preserve">The principles of psychology (Vol. 2). </w:t>
-      </w:r>
-      <w:r>
-        <w:rPr>
-          <w:rFonts w:ascii="Times New Roman" w:hAnsi="Times New Roman" w:cs="Times New Roman"/>
-          <w:sz w:val="24"/>
-          <w:szCs w:val="24"/>
-        </w:rPr>
-        <w:t>New York: Holt.</w:t>
+        <w:t>Journal of Clinical Epidemiology, 59</w:t>
+      </w:r>
+      <w:r>
+        <w:rPr>
+          <w:rFonts w:ascii="Times New Roman" w:hAnsi="Times New Roman" w:cs="Times New Roman"/>
+          <w:sz w:val="24"/>
+          <w:szCs w:val="24"/>
+        </w:rPr>
+        <w:t xml:space="preserve">(10), 1023-1032. DOI: </w:t>
+      </w:r>
+      <w:r>
+        <w:rPr>
+          <w:rFonts w:ascii="Times New Roman" w:hAnsi="Times New Roman" w:cs="Times New Roman"/>
+          <w:sz w:val="24"/>
+          <w:szCs w:val="24"/>
+        </w:rPr>
+        <w:t>10.1016/j.jclinepi.2006.02.013</w:t>
       </w:r>
     </w:p>
     <w:p>
@@ -25162,7 +25152,7 @@
           <w:sz w:val="24"/>
           <w:szCs w:val="24"/>
         </w:rPr>
-        <w:t xml:space="preserve">Johnson, D. J., Cheung, F., &amp; Donnellan, M. B. (2014). Does cleanliness influence moral judgments? A direct replication of Schnall, Benton, and Harvey (2008). </w:t>
+        <w:t xml:space="preserve">James, W. (1890) </w:t>
       </w:r>
       <w:r>
         <w:rPr>
@@ -25171,23 +25161,15 @@
           <w:sz w:val="24"/>
           <w:szCs w:val="24"/>
         </w:rPr>
-        <w:t xml:space="preserve">Social Psychology, 45, </w:t>
-      </w:r>
-      <w:r>
-        <w:rPr>
-          <w:rFonts w:ascii="Times New Roman" w:hAnsi="Times New Roman" w:cs="Times New Roman"/>
-          <w:sz w:val="24"/>
-          <w:szCs w:val="24"/>
-        </w:rPr>
-        <w:t xml:space="preserve">209-215. </w:t>
-      </w:r>
-      <w:r>
-        <w:rPr>
-          <w:rFonts w:ascii="Times New Roman" w:hAnsi="Times New Roman" w:cs="Times New Roman"/>
-          <w:sz w:val="24"/>
-          <w:szCs w:val="24"/>
-        </w:rPr>
-        <w:t>DOI: 10.1027/1864-9335/a000186</w:t>
+        <w:t xml:space="preserve">The principles of psychology (Vol. 2). </w:t>
+      </w:r>
+      <w:r>
+        <w:rPr>
+          <w:rFonts w:ascii="Times New Roman" w:hAnsi="Times New Roman" w:cs="Times New Roman"/>
+          <w:sz w:val="24"/>
+          <w:szCs w:val="24"/>
+        </w:rPr>
+        <w:t>New York: Holt.</w:t>
       </w:r>
     </w:p>
     <w:p>
@@ -25209,7 +25191,7 @@
           <w:sz w:val="24"/>
           <w:szCs w:val="24"/>
         </w:rPr>
-        <w:t xml:space="preserve">Kerr, N. L. (1998) HARKing: Hypothesizing After the Results are Known. </w:t>
+        <w:t xml:space="preserve">Johnson, D. J., Cheung, F., &amp; Donnellan, M. B. (2014). Does cleanliness influence moral judgments? A direct replication of Schnall, Benton, and Harvey (2008). </w:t>
       </w:r>
       <w:r>
         <w:rPr>
@@ -25218,23 +25200,23 @@
           <w:sz w:val="24"/>
           <w:szCs w:val="24"/>
         </w:rPr>
-        <w:t xml:space="preserve">Personality and Social Psychology Review, 2 </w:t>
-      </w:r>
-      <w:r>
-        <w:rPr>
-          <w:rFonts w:ascii="Times New Roman" w:hAnsi="Times New Roman" w:cs="Times New Roman"/>
-          <w:sz w:val="24"/>
-          <w:szCs w:val="24"/>
-        </w:rPr>
-        <w:t xml:space="preserve">(3), 196-217. DOI: </w:t>
-      </w:r>
-      <w:r>
-        <w:rPr>
-          <w:rFonts w:ascii="Times New Roman" w:hAnsi="Times New Roman" w:cs="Times New Roman"/>
-          <w:sz w:val="24"/>
-          <w:szCs w:val="24"/>
-        </w:rPr>
-        <w:t>10.1207/s15327957pspr0203_4</w:t>
+        <w:t xml:space="preserve">Social Psychology, 45, </w:t>
+      </w:r>
+      <w:r>
+        <w:rPr>
+          <w:rFonts w:ascii="Times New Roman" w:hAnsi="Times New Roman" w:cs="Times New Roman"/>
+          <w:sz w:val="24"/>
+          <w:szCs w:val="24"/>
+        </w:rPr>
+        <w:t xml:space="preserve">209-215. </w:t>
+      </w:r>
+      <w:r>
+        <w:rPr>
+          <w:rFonts w:ascii="Times New Roman" w:hAnsi="Times New Roman" w:cs="Times New Roman"/>
+          <w:sz w:val="24"/>
+          <w:szCs w:val="24"/>
+        </w:rPr>
+        <w:t>DOI: 10.1027/1864-9335/a000186</w:t>
       </w:r>
     </w:p>
     <w:p>
@@ -25257,108 +25239,32 @@
           <w:szCs w:val="24"/>
         </w:rPr>
         <w:lastRenderedPageBreak/>
-        <w:t>Kneer, J., Elson, M., &amp; Knapp, F. (</w:t>
-      </w:r>
-      <w:r>
-        <w:rPr>
-          <w:rFonts w:ascii="Times New Roman" w:hAnsi="Times New Roman" w:cs="Times New Roman"/>
-          <w:sz w:val="24"/>
-          <w:szCs w:val="24"/>
-        </w:rPr>
-        <w:t>2016</w:t>
-      </w:r>
-      <w:r>
-        <w:rPr>
-          <w:rFonts w:ascii="Times New Roman" w:hAnsi="Times New Roman" w:cs="Times New Roman"/>
-          <w:sz w:val="24"/>
-          <w:szCs w:val="24"/>
-        </w:rPr>
-        <w:t>). Fight fire with rainbows: The effects of</w:t>
-      </w:r>
-      <w:r>
-        <w:rPr>
-          <w:rFonts w:ascii="Times New Roman" w:hAnsi="Times New Roman" w:cs="Times New Roman"/>
-          <w:sz w:val="24"/>
-          <w:szCs w:val="24"/>
-        </w:rPr>
-        <w:t xml:space="preserve"> </w:t>
-      </w:r>
-      <w:r>
-        <w:rPr>
-          <w:rFonts w:ascii="Times New Roman" w:hAnsi="Times New Roman" w:cs="Times New Roman"/>
-          <w:sz w:val="24"/>
-          <w:szCs w:val="24"/>
-        </w:rPr>
-        <w:t>displayed violence, difficulty, and performance in digital games on affect, aggression,</w:t>
-      </w:r>
-      <w:r>
-        <w:rPr>
-          <w:rFonts w:ascii="Times New Roman" w:hAnsi="Times New Roman" w:cs="Times New Roman"/>
-          <w:sz w:val="24"/>
-          <w:szCs w:val="24"/>
-        </w:rPr>
-        <w:t xml:space="preserve"> </w:t>
-      </w:r>
-      <w:r>
-        <w:rPr>
-          <w:rFonts w:ascii="Times New Roman" w:hAnsi="Times New Roman" w:cs="Times New Roman"/>
-          <w:sz w:val="24"/>
-          <w:szCs w:val="24"/>
-        </w:rPr>
-        <w:t xml:space="preserve">and physiological arousal. </w:t>
+        <w:t xml:space="preserve">Kerr, N. L. (1998) HARKing: Hypothesizing After the Results are Known. </w:t>
       </w:r>
       <w:r>
         <w:rPr>
           <w:rFonts w:ascii="Times New Roman" w:hAnsi="Times New Roman" w:cs="Times New Roman"/>
           <w:i/>
-          <w:iCs/>
-          <w:sz w:val="24"/>
-          <w:szCs w:val="24"/>
-        </w:rPr>
-        <w:t>Computers in Human Behavior</w:t>
-      </w:r>
-      <w:r>
-        <w:rPr>
-          <w:rFonts w:ascii="Times New Roman" w:hAnsi="Times New Roman" w:cs="Times New Roman"/>
-          <w:i/>
-          <w:iCs/>
-          <w:sz w:val="24"/>
-          <w:szCs w:val="24"/>
-        </w:rPr>
-        <w:t xml:space="preserve">, 54, </w:t>
-      </w:r>
-      <w:r>
-        <w:rPr>
-          <w:rFonts w:ascii="Times New Roman" w:hAnsi="Times New Roman" w:cs="Times New Roman"/>
-          <w:iCs/>
-          <w:sz w:val="24"/>
-          <w:szCs w:val="24"/>
-        </w:rPr>
-        <w:t>142-148</w:t>
-      </w:r>
-      <w:r>
-        <w:rPr>
-          <w:rFonts w:ascii="Times New Roman" w:hAnsi="Times New Roman" w:cs="Times New Roman"/>
-          <w:sz w:val="24"/>
-          <w:szCs w:val="24"/>
-        </w:rPr>
-        <w:t xml:space="preserve">. </w:t>
-      </w:r>
-      <w:r>
-        <w:rPr>
-          <w:rFonts w:ascii="Times New Roman" w:hAnsi="Times New Roman" w:cs="Times New Roman"/>
-          <w:sz w:val="24"/>
-          <w:szCs w:val="24"/>
-        </w:rPr>
-        <w:t>DOI:</w:t>
-      </w:r>
-      <w:r>
-        <w:rPr>
-          <w:rFonts w:ascii="Times New Roman" w:hAnsi="Times New Roman" w:cs="Times New Roman"/>
-          <w:sz w:val="24"/>
-          <w:szCs w:val="24"/>
-        </w:rPr>
-        <w:t>10.1016/j.chb.2015.07.034</w:t>
+          <w:sz w:val="24"/>
+          <w:szCs w:val="24"/>
+        </w:rPr>
+        <w:t xml:space="preserve">Personality and Social Psychology Review, 2 </w:t>
+      </w:r>
+      <w:r>
+        <w:rPr>
+          <w:rFonts w:ascii="Times New Roman" w:hAnsi="Times New Roman" w:cs="Times New Roman"/>
+          <w:sz w:val="24"/>
+          <w:szCs w:val="24"/>
+        </w:rPr>
+        <w:t xml:space="preserve">(3), 196-217. DOI: </w:t>
+      </w:r>
+      <w:r>
+        <w:rPr>
+          <w:rFonts w:ascii="Times New Roman" w:hAnsi="Times New Roman" w:cs="Times New Roman"/>
+          <w:sz w:val="24"/>
+          <w:szCs w:val="24"/>
+        </w:rPr>
+        <w:t>10.1207/s15327957pspr0203_4</w:t>
       </w:r>
     </w:p>
     <w:p>
@@ -25380,15 +25286,108 @@
           <w:sz w:val="24"/>
           <w:szCs w:val="24"/>
         </w:rPr>
-        <w:t xml:space="preserve">Krahé, B. (in press). Violent media effects on aggression: A commentary from a cross-cultural perspective. </w:t>
-      </w:r>
-      <w:r>
-        <w:rPr>
-          <w:rFonts w:ascii="Times New Roman" w:hAnsi="Times New Roman" w:cs="Times New Roman"/>
-          <w:sz w:val="24"/>
-          <w:szCs w:val="24"/>
-        </w:rPr>
-        <w:t>DOI: 10.1111/asap.12107</w:t>
+        <w:t>Kneer, J., Elson, M., &amp; Knapp, F. (</w:t>
+      </w:r>
+      <w:r>
+        <w:rPr>
+          <w:rFonts w:ascii="Times New Roman" w:hAnsi="Times New Roman" w:cs="Times New Roman"/>
+          <w:sz w:val="24"/>
+          <w:szCs w:val="24"/>
+        </w:rPr>
+        <w:t>2016</w:t>
+      </w:r>
+      <w:r>
+        <w:rPr>
+          <w:rFonts w:ascii="Times New Roman" w:hAnsi="Times New Roman" w:cs="Times New Roman"/>
+          <w:sz w:val="24"/>
+          <w:szCs w:val="24"/>
+        </w:rPr>
+        <w:t>). Fight fire with rainbows: The effects of</w:t>
+      </w:r>
+      <w:r>
+        <w:rPr>
+          <w:rFonts w:ascii="Times New Roman" w:hAnsi="Times New Roman" w:cs="Times New Roman"/>
+          <w:sz w:val="24"/>
+          <w:szCs w:val="24"/>
+        </w:rPr>
+        <w:t xml:space="preserve"> </w:t>
+      </w:r>
+      <w:r>
+        <w:rPr>
+          <w:rFonts w:ascii="Times New Roman" w:hAnsi="Times New Roman" w:cs="Times New Roman"/>
+          <w:sz w:val="24"/>
+          <w:szCs w:val="24"/>
+        </w:rPr>
+        <w:t>displayed violence, difficulty, and performance in digital games on affect, aggression,</w:t>
+      </w:r>
+      <w:r>
+        <w:rPr>
+          <w:rFonts w:ascii="Times New Roman" w:hAnsi="Times New Roman" w:cs="Times New Roman"/>
+          <w:sz w:val="24"/>
+          <w:szCs w:val="24"/>
+        </w:rPr>
+        <w:t xml:space="preserve"> </w:t>
+      </w:r>
+      <w:r>
+        <w:rPr>
+          <w:rFonts w:ascii="Times New Roman" w:hAnsi="Times New Roman" w:cs="Times New Roman"/>
+          <w:sz w:val="24"/>
+          <w:szCs w:val="24"/>
+        </w:rPr>
+        <w:t xml:space="preserve">and physiological arousal. </w:t>
+      </w:r>
+      <w:r>
+        <w:rPr>
+          <w:rFonts w:ascii="Times New Roman" w:hAnsi="Times New Roman" w:cs="Times New Roman"/>
+          <w:i/>
+          <w:iCs/>
+          <w:sz w:val="24"/>
+          <w:szCs w:val="24"/>
+        </w:rPr>
+        <w:t>Computers in Human Behavior</w:t>
+      </w:r>
+      <w:r>
+        <w:rPr>
+          <w:rFonts w:ascii="Times New Roman" w:hAnsi="Times New Roman" w:cs="Times New Roman"/>
+          <w:i/>
+          <w:iCs/>
+          <w:sz w:val="24"/>
+          <w:szCs w:val="24"/>
+        </w:rPr>
+        <w:t xml:space="preserve">, 54, </w:t>
+      </w:r>
+      <w:r>
+        <w:rPr>
+          <w:rFonts w:ascii="Times New Roman" w:hAnsi="Times New Roman" w:cs="Times New Roman"/>
+          <w:iCs/>
+          <w:sz w:val="24"/>
+          <w:szCs w:val="24"/>
+        </w:rPr>
+        <w:t>142-148</w:t>
+      </w:r>
+      <w:r>
+        <w:rPr>
+          <w:rFonts w:ascii="Times New Roman" w:hAnsi="Times New Roman" w:cs="Times New Roman"/>
+          <w:sz w:val="24"/>
+          <w:szCs w:val="24"/>
+        </w:rPr>
+        <w:t xml:space="preserve">. </w:t>
+      </w:r>
+      <w:r>
+        <w:rPr>
+          <w:rFonts w:ascii="Times New Roman" w:hAnsi="Times New Roman" w:cs="Times New Roman"/>
+          <w:sz w:val="24"/>
+          <w:szCs w:val="24"/>
+        </w:rPr>
+        <w:t>DOI:</w:t>
+      </w:r>
+      <w:r>
+        <w:rPr>
+          <w:rFonts w:ascii="Times New Roman" w:hAnsi="Times New Roman" w:cs="Times New Roman"/>
+          <w:sz w:val="24"/>
+          <w:szCs w:val="24"/>
+        </w:rPr>
+        <w:t>10.1016/j.chb.2015.07.034</w:t>
       </w:r>
     </w:p>
     <w:p>
@@ -25410,73 +25409,15 @@
           <w:sz w:val="24"/>
           <w:szCs w:val="24"/>
         </w:rPr>
-        <w:t>Lakens, D., Hilgard, J., &amp; Staaks, J. (</w:t>
-      </w:r>
-      <w:r>
-        <w:rPr>
-          <w:rFonts w:ascii="Times New Roman" w:hAnsi="Times New Roman" w:cs="Times New Roman"/>
-          <w:sz w:val="24"/>
-          <w:szCs w:val="24"/>
-        </w:rPr>
-        <w:t>2016</w:t>
-      </w:r>
-      <w:r>
-        <w:rPr>
-          <w:rFonts w:ascii="Times New Roman" w:hAnsi="Times New Roman" w:cs="Times New Roman"/>
-          <w:sz w:val="24"/>
-          <w:szCs w:val="24"/>
-        </w:rPr>
-        <w:t>). On the re</w:t>
-      </w:r>
-      <w:r>
-        <w:rPr>
-          <w:rFonts w:ascii="Times New Roman" w:hAnsi="Times New Roman" w:cs="Times New Roman"/>
-          <w:sz w:val="24"/>
-          <w:szCs w:val="24"/>
-        </w:rPr>
-        <w:t xml:space="preserve">producibility of meta-analyses: </w:t>
-      </w:r>
-      <w:r>
-        <w:rPr>
-          <w:rFonts w:ascii="Times New Roman" w:hAnsi="Times New Roman" w:cs="Times New Roman"/>
-          <w:sz w:val="24"/>
-          <w:szCs w:val="24"/>
-        </w:rPr>
-        <w:t xml:space="preserve">Six practical recommendations. </w:t>
-      </w:r>
-      <w:r>
-        <w:rPr>
-          <w:rFonts w:ascii="Times New Roman" w:hAnsi="Times New Roman" w:cs="Times New Roman"/>
-          <w:i/>
-          <w:iCs/>
-          <w:sz w:val="24"/>
-          <w:szCs w:val="24"/>
-        </w:rPr>
-        <w:t>BioMed Central</w:t>
-      </w:r>
-      <w:r>
-        <w:rPr>
-          <w:rFonts w:ascii="Times New Roman" w:hAnsi="Times New Roman" w:cs="Times New Roman"/>
-          <w:sz w:val="24"/>
-          <w:szCs w:val="24"/>
-        </w:rPr>
-        <w:t>. Retrieved from</w:t>
-      </w:r>
-      <w:r>
-        <w:rPr>
-          <w:rFonts w:ascii="Times New Roman" w:hAnsi="Times New Roman" w:cs="Times New Roman"/>
-          <w:sz w:val="24"/>
-          <w:szCs w:val="24"/>
-        </w:rPr>
-        <w:t xml:space="preserve"> </w:t>
-      </w:r>
-      <w:r>
-        <w:rPr>
-          <w:rFonts w:ascii="Times New Roman" w:hAnsi="Times New Roman" w:cs="Times New Roman"/>
-          <w:sz w:val="24"/>
-          <w:szCs w:val="24"/>
-        </w:rPr>
-        <w:t>http://tinyurl.com/LakensHilgardStaaks</w:t>
+        <w:t xml:space="preserve">Krahé, B. (in press). Violent media effects on aggression: A commentary from a cross-cultural perspective. </w:t>
+      </w:r>
+      <w:r>
+        <w:rPr>
+          <w:rFonts w:ascii="Times New Roman" w:hAnsi="Times New Roman" w:cs="Times New Roman"/>
+          <w:sz w:val="24"/>
+          <w:szCs w:val="24"/>
+        </w:rPr>
+        <w:t>DOI: 10.1111/asap.12107</w:t>
       </w:r>
     </w:p>
     <w:p>
@@ -25498,23 +25439,39 @@
           <w:sz w:val="24"/>
           <w:szCs w:val="24"/>
         </w:rPr>
-        <w:t>Lau, J., Ioannidis, J. P. A., Terrin, N., Schmid, C. H., &amp; Ol</w:t>
-      </w:r>
-      <w:r>
-        <w:rPr>
-          <w:rFonts w:ascii="Times New Roman" w:hAnsi="Times New Roman" w:cs="Times New Roman"/>
-          <w:sz w:val="24"/>
-          <w:szCs w:val="24"/>
-        </w:rPr>
-        <w:t xml:space="preserve">kin, I. (2006). The case of the </w:t>
-      </w:r>
-      <w:r>
-        <w:rPr>
-          <w:rFonts w:ascii="Times New Roman" w:hAnsi="Times New Roman" w:cs="Times New Roman"/>
-          <w:sz w:val="24"/>
-          <w:szCs w:val="24"/>
-        </w:rPr>
-        <w:t xml:space="preserve">misleading funnel plot. </w:t>
+        <w:t>Lakens, D., Hilgard, J., &amp; Staaks, J. (</w:t>
+      </w:r>
+      <w:r>
+        <w:rPr>
+          <w:rFonts w:ascii="Times New Roman" w:hAnsi="Times New Roman" w:cs="Times New Roman"/>
+          <w:sz w:val="24"/>
+          <w:szCs w:val="24"/>
+        </w:rPr>
+        <w:t>2016</w:t>
+      </w:r>
+      <w:r>
+        <w:rPr>
+          <w:rFonts w:ascii="Times New Roman" w:hAnsi="Times New Roman" w:cs="Times New Roman"/>
+          <w:sz w:val="24"/>
+          <w:szCs w:val="24"/>
+        </w:rPr>
+        <w:t>). On the re</w:t>
+      </w:r>
+      <w:r>
+        <w:rPr>
+          <w:rFonts w:ascii="Times New Roman" w:hAnsi="Times New Roman" w:cs="Times New Roman"/>
+          <w:sz w:val="24"/>
+          <w:szCs w:val="24"/>
+        </w:rPr>
+        <w:t xml:space="preserve">producibility of meta-analyses: </w:t>
+      </w:r>
+      <w:r>
+        <w:rPr>
+          <w:rFonts w:ascii="Times New Roman" w:hAnsi="Times New Roman" w:cs="Times New Roman"/>
+          <w:sz w:val="24"/>
+          <w:szCs w:val="24"/>
+        </w:rPr>
+        <w:t xml:space="preserve">Six practical recommendations. </w:t>
       </w:r>
       <w:r>
         <w:rPr>
@@ -25524,49 +25481,31 @@
           <w:sz w:val="24"/>
           <w:szCs w:val="24"/>
         </w:rPr>
-        <w:t>BMJ</w:t>
-      </w:r>
-      <w:r>
-        <w:rPr>
-          <w:rFonts w:ascii="Times New Roman" w:hAnsi="Times New Roman" w:cs="Times New Roman"/>
-          <w:sz w:val="24"/>
-          <w:szCs w:val="24"/>
-        </w:rPr>
-        <w:t xml:space="preserve">, </w:t>
-      </w:r>
-      <w:r>
-        <w:rPr>
-          <w:rFonts w:ascii="Times New Roman" w:hAnsi="Times New Roman" w:cs="Times New Roman"/>
-          <w:i/>
-          <w:iCs/>
-          <w:sz w:val="24"/>
-          <w:szCs w:val="24"/>
-        </w:rPr>
-        <w:t>333</w:t>
-      </w:r>
-      <w:r>
-        <w:rPr>
-          <w:rFonts w:ascii="Times New Roman" w:hAnsi="Times New Roman" w:cs="Times New Roman"/>
-          <w:sz w:val="24"/>
-          <w:szCs w:val="24"/>
-        </w:rPr>
-        <w:t xml:space="preserve">. </w:t>
-      </w:r>
-      <w:r>
-        <w:rPr>
-          <w:rFonts w:ascii="Times New Roman" w:hAnsi="Times New Roman" w:cs="Times New Roman"/>
-          <w:sz w:val="24"/>
-          <w:szCs w:val="24"/>
-        </w:rPr>
-        <w:t>DOI:</w:t>
-      </w:r>
-      <w:r>
-        <w:rPr>
-          <w:rFonts w:ascii="Times New Roman" w:hAnsi="Times New Roman" w:cs="Times New Roman"/>
-          <w:sz w:val="24"/>
-          <w:szCs w:val="24"/>
-        </w:rPr>
-        <w:t>0.1136/bmj.333.7568.597</w:t>
+        <w:t>BioMed Central</w:t>
+      </w:r>
+      <w:r>
+        <w:rPr>
+          <w:rFonts w:ascii="Times New Roman" w:hAnsi="Times New Roman" w:cs="Times New Roman"/>
+          <w:sz w:val="24"/>
+          <w:szCs w:val="24"/>
+        </w:rPr>
+        <w:t>. Retrieved from</w:t>
+      </w:r>
+      <w:r>
+        <w:rPr>
+          <w:rFonts w:ascii="Times New Roman" w:hAnsi="Times New Roman" w:cs="Times New Roman"/>
+          <w:sz w:val="24"/>
+          <w:szCs w:val="24"/>
+        </w:rPr>
+        <w:t xml:space="preserve"> </w:t>
+      </w:r>
+      <w:r>
+        <w:rPr>
+          <w:rFonts w:ascii="Times New Roman" w:hAnsi="Times New Roman" w:cs="Times New Roman"/>
+          <w:sz w:val="24"/>
+          <w:szCs w:val="24"/>
+        </w:rPr>
+        <w:t>http://tinyurl.com/LakensHilgardStaaks</w:t>
       </w:r>
     </w:p>
     <w:p>
@@ -25588,39 +25527,23 @@
           <w:sz w:val="24"/>
           <w:szCs w:val="24"/>
         </w:rPr>
-        <w:t xml:space="preserve">Matzke, D., Nieuwenhuis, S., van Rijn, H., Slagter, H. A., van der </w:t>
-      </w:r>
-      <w:r>
-        <w:rPr>
-          <w:rFonts w:ascii="Times New Roman" w:hAnsi="Times New Roman" w:cs="Times New Roman"/>
-          <w:sz w:val="24"/>
-          <w:szCs w:val="24"/>
-        </w:rPr>
-        <w:t xml:space="preserve">Molen, M. W., &amp; </w:t>
-      </w:r>
-      <w:r>
-        <w:rPr>
-          <w:rFonts w:ascii="Times New Roman" w:hAnsi="Times New Roman" w:cs="Times New Roman"/>
-          <w:sz w:val="24"/>
-          <w:szCs w:val="24"/>
-        </w:rPr>
-        <w:t xml:space="preserve">Wagenmakers, E.-J. (2015). The effect of horizontal </w:t>
-      </w:r>
-      <w:r>
-        <w:rPr>
-          <w:rFonts w:ascii="Times New Roman" w:hAnsi="Times New Roman" w:cs="Times New Roman"/>
-          <w:sz w:val="24"/>
-          <w:szCs w:val="24"/>
-        </w:rPr>
-        <w:t xml:space="preserve">eye movements on free recall: A </w:t>
-      </w:r>
-      <w:r>
-        <w:rPr>
-          <w:rFonts w:ascii="Times New Roman" w:hAnsi="Times New Roman" w:cs="Times New Roman"/>
-          <w:sz w:val="24"/>
-          <w:szCs w:val="24"/>
-        </w:rPr>
-        <w:t xml:space="preserve">preregistered adversarial collaboration. </w:t>
+        <w:t>Lau, J., Ioannidis, J. P. A., Terrin, N., Schmid, C. H., &amp; Ol</w:t>
+      </w:r>
+      <w:r>
+        <w:rPr>
+          <w:rFonts w:ascii="Times New Roman" w:hAnsi="Times New Roman" w:cs="Times New Roman"/>
+          <w:sz w:val="24"/>
+          <w:szCs w:val="24"/>
+        </w:rPr>
+        <w:t xml:space="preserve">kin, I. (2006). The case of the </w:t>
+      </w:r>
+      <w:r>
+        <w:rPr>
+          <w:rFonts w:ascii="Times New Roman" w:hAnsi="Times New Roman" w:cs="Times New Roman"/>
+          <w:sz w:val="24"/>
+          <w:szCs w:val="24"/>
+        </w:rPr>
+        <w:t xml:space="preserve">misleading funnel plot. </w:t>
       </w:r>
       <w:r>
         <w:rPr>
@@ -25630,7 +25553,7 @@
           <w:sz w:val="24"/>
           <w:szCs w:val="24"/>
         </w:rPr>
-        <w:t>Journal of Psychology: General</w:t>
+        <w:t>BMJ</w:t>
       </w:r>
       <w:r>
         <w:rPr>
@@ -25648,23 +25571,15 @@
           <w:sz w:val="24"/>
           <w:szCs w:val="24"/>
         </w:rPr>
-        <w:t xml:space="preserve">144 </w:t>
-      </w:r>
-      <w:r>
-        <w:rPr>
-          <w:rFonts w:ascii="Times New Roman" w:hAnsi="Times New Roman" w:cs="Times New Roman"/>
-          <w:sz w:val="24"/>
-          <w:szCs w:val="24"/>
-        </w:rPr>
-        <w:t xml:space="preserve">(1), </w:t>
-      </w:r>
-      <w:r>
-        <w:rPr>
-          <w:rFonts w:ascii="Times New Roman" w:hAnsi="Times New Roman" w:cs="Times New Roman"/>
-          <w:sz w:val="24"/>
-          <w:szCs w:val="24"/>
-        </w:rPr>
-        <w:t xml:space="preserve">e1-e15. </w:t>
+        <w:t>333</w:t>
+      </w:r>
+      <w:r>
+        <w:rPr>
+          <w:rFonts w:ascii="Times New Roman" w:hAnsi="Times New Roman" w:cs="Times New Roman"/>
+          <w:sz w:val="24"/>
+          <w:szCs w:val="24"/>
+        </w:rPr>
+        <w:t xml:space="preserve">. </w:t>
       </w:r>
       <w:r>
         <w:rPr>
@@ -25680,7 +25595,7 @@
           <w:sz w:val="24"/>
           <w:szCs w:val="24"/>
         </w:rPr>
-        <w:t>10.1037/xge0000038</w:t>
+        <w:t>0.1136/bmj.333.7568.597</w:t>
       </w:r>
     </w:p>
     <w:p>
@@ -25702,32 +25617,7 @@
           <w:sz w:val="24"/>
           <w:szCs w:val="24"/>
         </w:rPr>
-        <w:t xml:space="preserve">McCarthy, R. J. (2014). Close replication attempts of the heat priming-hostile perception effect. </w:t>
-      </w:r>
-      <w:r>
-        <w:rPr>
-          <w:rFonts w:ascii="Times New Roman" w:hAnsi="Times New Roman" w:cs="Times New Roman"/>
-          <w:i/>
-          <w:sz w:val="24"/>
-          <w:szCs w:val="24"/>
-        </w:rPr>
-        <w:t xml:space="preserve">Journal of Experimental Social Psychology, 54, </w:t>
-      </w:r>
-      <w:r>
-        <w:rPr>
-          <w:rFonts w:ascii="Times New Roman" w:hAnsi="Times New Roman" w:cs="Times New Roman"/>
-          <w:sz w:val="24"/>
-          <w:szCs w:val="24"/>
-        </w:rPr>
-        <w:t xml:space="preserve">165-169. DOI: </w:t>
-      </w:r>
-      <w:r>
-        <w:rPr>
-          <w:rFonts w:ascii="Times New Roman" w:hAnsi="Times New Roman" w:cs="Times New Roman"/>
-          <w:sz w:val="24"/>
-          <w:szCs w:val="24"/>
-        </w:rPr>
-        <w:t>10.1016/j.jesp.2014.04.014</w:t>
+        <w:t>Matsuzaki, N., Watanabe, H., &amp; Satou, K. (2004). Terebigemu no kougekisei ni kansuru kyouikushinrigakuteki kenkyu [Educational psychology of the aggressiveness in the video game]. Bulletin of the Faculty of Education, Ehime University, 51(1), 45-52.</w:t>
       </w:r>
     </w:p>
     <w:p>
@@ -25749,39 +25639,39 @@
           <w:sz w:val="24"/>
           <w:szCs w:val="24"/>
         </w:rPr>
-        <w:t xml:space="preserve">Moreno, S. G., Sutton, A. J., Ades, A. E., Stanley, T. D., </w:t>
-      </w:r>
-      <w:r>
-        <w:rPr>
-          <w:rFonts w:ascii="Times New Roman" w:hAnsi="Times New Roman" w:cs="Times New Roman"/>
-          <w:sz w:val="24"/>
-          <w:szCs w:val="24"/>
-        </w:rPr>
-        <w:t xml:space="preserve">Abrams, K. R., Peters, J. L., &amp; </w:t>
-      </w:r>
-      <w:r>
-        <w:rPr>
-          <w:rFonts w:ascii="Times New Roman" w:hAnsi="Times New Roman" w:cs="Times New Roman"/>
-          <w:sz w:val="24"/>
-          <w:szCs w:val="24"/>
-        </w:rPr>
-        <w:t>Cooper, N. J. (2009). Assessment of regress</w:t>
-      </w:r>
-      <w:r>
-        <w:rPr>
-          <w:rFonts w:ascii="Times New Roman" w:hAnsi="Times New Roman" w:cs="Times New Roman"/>
-          <w:sz w:val="24"/>
-          <w:szCs w:val="24"/>
-        </w:rPr>
-        <w:t xml:space="preserve">ion-based methods to adjust for </w:t>
-      </w:r>
-      <w:r>
-        <w:rPr>
-          <w:rFonts w:ascii="Times New Roman" w:hAnsi="Times New Roman" w:cs="Times New Roman"/>
-          <w:sz w:val="24"/>
-          <w:szCs w:val="24"/>
-        </w:rPr>
-        <w:t xml:space="preserve">publication bias through a comprehensive simulation study. </w:t>
+        <w:t xml:space="preserve">Matzke, D., Nieuwenhuis, S., van Rijn, H., Slagter, H. A., van der </w:t>
+      </w:r>
+      <w:r>
+        <w:rPr>
+          <w:rFonts w:ascii="Times New Roman" w:hAnsi="Times New Roman" w:cs="Times New Roman"/>
+          <w:sz w:val="24"/>
+          <w:szCs w:val="24"/>
+        </w:rPr>
+        <w:t xml:space="preserve">Molen, M. W., &amp; </w:t>
+      </w:r>
+      <w:r>
+        <w:rPr>
+          <w:rFonts w:ascii="Times New Roman" w:hAnsi="Times New Roman" w:cs="Times New Roman"/>
+          <w:sz w:val="24"/>
+          <w:szCs w:val="24"/>
+        </w:rPr>
+        <w:t xml:space="preserve">Wagenmakers, E.-J. (2015). The effect of horizontal </w:t>
+      </w:r>
+      <w:r>
+        <w:rPr>
+          <w:rFonts w:ascii="Times New Roman" w:hAnsi="Times New Roman" w:cs="Times New Roman"/>
+          <w:sz w:val="24"/>
+          <w:szCs w:val="24"/>
+        </w:rPr>
+        <w:t xml:space="preserve">eye movements on free recall: A </w:t>
+      </w:r>
+      <w:r>
+        <w:rPr>
+          <w:rFonts w:ascii="Times New Roman" w:hAnsi="Times New Roman" w:cs="Times New Roman"/>
+          <w:sz w:val="24"/>
+          <w:szCs w:val="24"/>
+        </w:rPr>
+        <w:t xml:space="preserve">preregistered adversarial collaboration. </w:t>
       </w:r>
       <w:r>
         <w:rPr>
@@ -25791,7 +25681,15 @@
           <w:sz w:val="24"/>
           <w:szCs w:val="24"/>
         </w:rPr>
-        <w:t>BMC Medical Research</w:t>
+        <w:t>Journal of Psychology: General</w:t>
+      </w:r>
+      <w:r>
+        <w:rPr>
+          <w:rFonts w:ascii="Times New Roman" w:hAnsi="Times New Roman" w:cs="Times New Roman"/>
+          <w:sz w:val="24"/>
+          <w:szCs w:val="24"/>
+        </w:rPr>
+        <w:t xml:space="preserve">, </w:t>
       </w:r>
       <w:r>
         <w:rPr>
@@ -25801,43 +25699,39 @@
           <w:sz w:val="24"/>
           <w:szCs w:val="24"/>
         </w:rPr>
-        <w:t xml:space="preserve"> </w:t>
-      </w:r>
-      <w:r>
-        <w:rPr>
-          <w:rFonts w:ascii="Times New Roman" w:hAnsi="Times New Roman" w:cs="Times New Roman"/>
-          <w:i/>
-          <w:iCs/>
-          <w:sz w:val="24"/>
-          <w:szCs w:val="24"/>
-        </w:rPr>
-        <w:t>Methodology</w:t>
-      </w:r>
-      <w:r>
-        <w:rPr>
-          <w:rFonts w:ascii="Times New Roman" w:hAnsi="Times New Roman" w:cs="Times New Roman"/>
-          <w:sz w:val="24"/>
-          <w:szCs w:val="24"/>
-        </w:rPr>
-        <w:t xml:space="preserve">, </w:t>
-      </w:r>
-      <w:r>
-        <w:rPr>
-          <w:rFonts w:ascii="Times New Roman" w:hAnsi="Times New Roman" w:cs="Times New Roman"/>
-          <w:i/>
-          <w:iCs/>
-          <w:sz w:val="24"/>
-          <w:szCs w:val="24"/>
-        </w:rPr>
-        <w:t>9</w:t>
-      </w:r>
-      <w:r>
-        <w:rPr>
-          <w:rFonts w:ascii="Times New Roman" w:hAnsi="Times New Roman" w:cs="Times New Roman"/>
-          <w:sz w:val="24"/>
-          <w:szCs w:val="24"/>
-        </w:rPr>
-        <w:t>. DOI:10.1186/1471-2288-9-2</w:t>
+        <w:t xml:space="preserve">144 </w:t>
+      </w:r>
+      <w:r>
+        <w:rPr>
+          <w:rFonts w:ascii="Times New Roman" w:hAnsi="Times New Roman" w:cs="Times New Roman"/>
+          <w:sz w:val="24"/>
+          <w:szCs w:val="24"/>
+        </w:rPr>
+        <w:t xml:space="preserve">(1), </w:t>
+      </w:r>
+      <w:r>
+        <w:rPr>
+          <w:rFonts w:ascii="Times New Roman" w:hAnsi="Times New Roman" w:cs="Times New Roman"/>
+          <w:sz w:val="24"/>
+          <w:szCs w:val="24"/>
+        </w:rPr>
+        <w:t xml:space="preserve">e1-e15. </w:t>
+      </w:r>
+      <w:r>
+        <w:rPr>
+          <w:rFonts w:ascii="Times New Roman" w:hAnsi="Times New Roman" w:cs="Times New Roman"/>
+          <w:sz w:val="24"/>
+          <w:szCs w:val="24"/>
+        </w:rPr>
+        <w:t>DOI:</w:t>
+      </w:r>
+      <w:r>
+        <w:rPr>
+          <w:rFonts w:ascii="Times New Roman" w:hAnsi="Times New Roman" w:cs="Times New Roman"/>
+          <w:sz w:val="24"/>
+          <w:szCs w:val="24"/>
+        </w:rPr>
+        <w:t>10.1037/xge0000038</w:t>
       </w:r>
     </w:p>
     <w:p>
@@ -25859,57 +25753,32 @@
           <w:sz w:val="24"/>
           <w:szCs w:val="24"/>
         </w:rPr>
-        <w:t>O’Boyle, E. H., Jr., Banks, G. C., &amp; Gonzalez-Mule, E. (2</w:t>
-      </w:r>
-      <w:r>
-        <w:rPr>
-          <w:rFonts w:ascii="Times New Roman" w:hAnsi="Times New Roman" w:cs="Times New Roman"/>
-          <w:sz w:val="24"/>
-          <w:szCs w:val="24"/>
-        </w:rPr>
-        <w:t xml:space="preserve">014). The chrysalis effect: How </w:t>
-      </w:r>
-      <w:r>
-        <w:rPr>
-          <w:rFonts w:ascii="Times New Roman" w:hAnsi="Times New Roman" w:cs="Times New Roman"/>
-          <w:sz w:val="24"/>
-          <w:szCs w:val="24"/>
-        </w:rPr>
-        <w:t xml:space="preserve">ugly intitial results metamorphosize into beautiful articles. </w:t>
+        <w:t xml:space="preserve">McCarthy, R. J. (2014). Close replication attempts of the heat priming-hostile perception effect. </w:t>
       </w:r>
       <w:r>
         <w:rPr>
           <w:rFonts w:ascii="Times New Roman" w:hAnsi="Times New Roman" w:cs="Times New Roman"/>
           <w:i/>
-          <w:iCs/>
-          <w:sz w:val="24"/>
-          <w:szCs w:val="24"/>
-        </w:rPr>
-        <w:t>Journal of Management</w:t>
-      </w:r>
-      <w:r>
-        <w:rPr>
-          <w:rFonts w:ascii="Times New Roman" w:hAnsi="Times New Roman" w:cs="Times New Roman"/>
-          <w:sz w:val="24"/>
-          <w:szCs w:val="24"/>
-        </w:rPr>
-        <w:t xml:space="preserve">. </w:t>
-      </w:r>
-      <w:r>
-        <w:rPr>
-          <w:rFonts w:ascii="Times New Roman" w:hAnsi="Times New Roman" w:cs="Times New Roman"/>
-          <w:sz w:val="24"/>
-          <w:szCs w:val="24"/>
-        </w:rPr>
-        <w:t>DOI:</w:t>
-      </w:r>
-      <w:r>
-        <w:rPr>
-          <w:rFonts w:ascii="Times New Roman" w:hAnsi="Times New Roman" w:cs="Times New Roman"/>
-          <w:sz w:val="24"/>
-          <w:szCs w:val="24"/>
-        </w:rPr>
-        <w:t>10.1177/0149206314527133</w:t>
+          <w:sz w:val="24"/>
+          <w:szCs w:val="24"/>
+        </w:rPr>
+        <w:t xml:space="preserve">Journal of Experimental Social Psychology, 54, </w:t>
+      </w:r>
+      <w:r>
+        <w:rPr>
+          <w:rFonts w:ascii="Times New Roman" w:hAnsi="Times New Roman" w:cs="Times New Roman"/>
+          <w:sz w:val="24"/>
+          <w:szCs w:val="24"/>
+        </w:rPr>
+        <w:t xml:space="preserve">165-169. DOI: </w:t>
+      </w:r>
+      <w:r>
+        <w:rPr>
+          <w:rFonts w:ascii="Times New Roman" w:hAnsi="Times New Roman" w:cs="Times New Roman"/>
+          <w:sz w:val="24"/>
+          <w:szCs w:val="24"/>
+        </w:rPr>
+        <w:t>10.1016/j.jesp.2014.04.014</w:t>
       </w:r>
     </w:p>
     <w:p>
@@ -25931,6 +25800,238 @@
           <w:sz w:val="24"/>
           <w:szCs w:val="24"/>
         </w:rPr>
+        <w:t xml:space="preserve">Moreno, S. G., Sutton, A. J., Ades, A. E., Stanley, T. D., </w:t>
+      </w:r>
+      <w:r>
+        <w:rPr>
+          <w:rFonts w:ascii="Times New Roman" w:hAnsi="Times New Roman" w:cs="Times New Roman"/>
+          <w:sz w:val="24"/>
+          <w:szCs w:val="24"/>
+        </w:rPr>
+        <w:t xml:space="preserve">Abrams, K. R., Peters, J. L., &amp; </w:t>
+      </w:r>
+      <w:r>
+        <w:rPr>
+          <w:rFonts w:ascii="Times New Roman" w:hAnsi="Times New Roman" w:cs="Times New Roman"/>
+          <w:sz w:val="24"/>
+          <w:szCs w:val="24"/>
+        </w:rPr>
+        <w:t>Cooper, N. J. (2009). Assessment of regress</w:t>
+      </w:r>
+      <w:r>
+        <w:rPr>
+          <w:rFonts w:ascii="Times New Roman" w:hAnsi="Times New Roman" w:cs="Times New Roman"/>
+          <w:sz w:val="24"/>
+          <w:szCs w:val="24"/>
+        </w:rPr>
+        <w:t xml:space="preserve">ion-based methods to adjust for </w:t>
+      </w:r>
+      <w:r>
+        <w:rPr>
+          <w:rFonts w:ascii="Times New Roman" w:hAnsi="Times New Roman" w:cs="Times New Roman"/>
+          <w:sz w:val="24"/>
+          <w:szCs w:val="24"/>
+        </w:rPr>
+        <w:t xml:space="preserve">publication bias through a comprehensive simulation study. </w:t>
+      </w:r>
+      <w:r>
+        <w:rPr>
+          <w:rFonts w:ascii="Times New Roman" w:hAnsi="Times New Roman" w:cs="Times New Roman"/>
+          <w:i/>
+          <w:iCs/>
+          <w:sz w:val="24"/>
+          <w:szCs w:val="24"/>
+        </w:rPr>
+        <w:t>BMC Medical Research</w:t>
+      </w:r>
+      <w:r>
+        <w:rPr>
+          <w:rFonts w:ascii="Times New Roman" w:hAnsi="Times New Roman" w:cs="Times New Roman"/>
+          <w:i/>
+          <w:iCs/>
+          <w:sz w:val="24"/>
+          <w:szCs w:val="24"/>
+        </w:rPr>
+        <w:t xml:space="preserve"> </w:t>
+      </w:r>
+      <w:r>
+        <w:rPr>
+          <w:rFonts w:ascii="Times New Roman" w:hAnsi="Times New Roman" w:cs="Times New Roman"/>
+          <w:i/>
+          <w:iCs/>
+          <w:sz w:val="24"/>
+          <w:szCs w:val="24"/>
+        </w:rPr>
+        <w:t>Methodology</w:t>
+      </w:r>
+      <w:r>
+        <w:rPr>
+          <w:rFonts w:ascii="Times New Roman" w:hAnsi="Times New Roman" w:cs="Times New Roman"/>
+          <w:sz w:val="24"/>
+          <w:szCs w:val="24"/>
+        </w:rPr>
+        <w:t xml:space="preserve">, </w:t>
+      </w:r>
+      <w:r>
+        <w:rPr>
+          <w:rFonts w:ascii="Times New Roman" w:hAnsi="Times New Roman" w:cs="Times New Roman"/>
+          <w:i/>
+          <w:iCs/>
+          <w:sz w:val="24"/>
+          <w:szCs w:val="24"/>
+        </w:rPr>
+        <w:t>9</w:t>
+      </w:r>
+      <w:r>
+        <w:rPr>
+          <w:rFonts w:ascii="Times New Roman" w:hAnsi="Times New Roman" w:cs="Times New Roman"/>
+          <w:sz w:val="24"/>
+          <w:szCs w:val="24"/>
+        </w:rPr>
+        <w:t>. DOI:10.1186/1471-2288-9-2</w:t>
+      </w:r>
+    </w:p>
+    <w:p>
+      <w:pPr>
+        <w:autoSpaceDE w:val="0"/>
+        <w:autoSpaceDN w:val="0"/>
+        <w:adjustRightInd w:val="0"/>
+        <w:spacing w:afterLines="200" w:after="480" w:line="240" w:lineRule="auto"/>
+        <w:ind w:hanging="720"/>
+        <w:rPr>
+          <w:rFonts w:ascii="Times New Roman" w:hAnsi="Times New Roman" w:cs="Times New Roman"/>
+          <w:sz w:val="24"/>
+          <w:szCs w:val="24"/>
+        </w:rPr>
+      </w:pPr>
+      <w:r>
+        <w:rPr>
+          <w:rFonts w:ascii="Times New Roman" w:hAnsi="Times New Roman" w:cs="Times New Roman"/>
+          <w:sz w:val="24"/>
+          <w:szCs w:val="24"/>
+        </w:rPr>
+        <w:t>Morey, R. D. (2013). The consistency test does not - and cannot - d</w:t>
+      </w:r>
+      <w:bookmarkStart w:id="0" w:name="_GoBack"/>
+      <w:bookmarkEnd w:id="0"/>
+      <w:r>
+        <w:rPr>
+          <w:rFonts w:ascii="Times New Roman" w:hAnsi="Times New Roman" w:cs="Times New Roman"/>
+          <w:sz w:val="24"/>
+          <w:szCs w:val="24"/>
+        </w:rPr>
+        <w:t xml:space="preserve">eliver what is advertised: A comment on Francis (2013). </w:t>
+      </w:r>
+      <w:r>
+        <w:rPr>
+          <w:rFonts w:ascii="Times New Roman" w:hAnsi="Times New Roman" w:cs="Times New Roman"/>
+          <w:i/>
+          <w:sz w:val="24"/>
+          <w:szCs w:val="24"/>
+        </w:rPr>
+        <w:t>Journal of Mathematical Psychology, 57</w:t>
+      </w:r>
+      <w:r>
+        <w:rPr>
+          <w:rFonts w:ascii="Times New Roman" w:hAnsi="Times New Roman" w:cs="Times New Roman"/>
+          <w:sz w:val="24"/>
+          <w:szCs w:val="24"/>
+        </w:rPr>
+        <w:t xml:space="preserve"> (5), 180 - 183. Retrieved from http://www.sciencedirect.com/science/article/pii/S0022249613000291</w:t>
+      </w:r>
+    </w:p>
+    <w:p>
+      <w:pPr>
+        <w:autoSpaceDE w:val="0"/>
+        <w:autoSpaceDN w:val="0"/>
+        <w:adjustRightInd w:val="0"/>
+        <w:spacing w:afterLines="200" w:after="480" w:line="240" w:lineRule="auto"/>
+        <w:ind w:hanging="720"/>
+        <w:rPr>
+          <w:rFonts w:ascii="Times New Roman" w:hAnsi="Times New Roman" w:cs="Times New Roman"/>
+          <w:sz w:val="24"/>
+          <w:szCs w:val="24"/>
+        </w:rPr>
+      </w:pPr>
+      <w:r>
+        <w:rPr>
+          <w:rFonts w:ascii="Times New Roman" w:hAnsi="Times New Roman" w:cs="Times New Roman"/>
+          <w:sz w:val="24"/>
+          <w:szCs w:val="24"/>
+        </w:rPr>
+        <w:t>O’Boyle, E. H., Jr., Banks, G. C., &amp; Gonzalez-Mule, E. (2</w:t>
+      </w:r>
+      <w:r>
+        <w:rPr>
+          <w:rFonts w:ascii="Times New Roman" w:hAnsi="Times New Roman" w:cs="Times New Roman"/>
+          <w:sz w:val="24"/>
+          <w:szCs w:val="24"/>
+        </w:rPr>
+        <w:t xml:space="preserve">014). The chrysalis effect: How </w:t>
+      </w:r>
+      <w:r>
+        <w:rPr>
+          <w:rFonts w:ascii="Times New Roman" w:hAnsi="Times New Roman" w:cs="Times New Roman"/>
+          <w:sz w:val="24"/>
+          <w:szCs w:val="24"/>
+        </w:rPr>
+        <w:t xml:space="preserve">ugly intitial results metamorphosize into beautiful articles. </w:t>
+      </w:r>
+      <w:r>
+        <w:rPr>
+          <w:rFonts w:ascii="Times New Roman" w:hAnsi="Times New Roman" w:cs="Times New Roman"/>
+          <w:i/>
+          <w:iCs/>
+          <w:sz w:val="24"/>
+          <w:szCs w:val="24"/>
+        </w:rPr>
+        <w:t>Journal of Management</w:t>
+      </w:r>
+      <w:r>
+        <w:rPr>
+          <w:rFonts w:ascii="Times New Roman" w:hAnsi="Times New Roman" w:cs="Times New Roman"/>
+          <w:sz w:val="24"/>
+          <w:szCs w:val="24"/>
+        </w:rPr>
+        <w:t xml:space="preserve">. </w:t>
+      </w:r>
+      <w:r>
+        <w:rPr>
+          <w:rFonts w:ascii="Times New Roman" w:hAnsi="Times New Roman" w:cs="Times New Roman"/>
+          <w:sz w:val="24"/>
+          <w:szCs w:val="24"/>
+        </w:rPr>
+        <w:t>DOI:</w:t>
+      </w:r>
+      <w:r>
+        <w:rPr>
+          <w:rFonts w:ascii="Times New Roman" w:hAnsi="Times New Roman" w:cs="Times New Roman"/>
+          <w:sz w:val="24"/>
+          <w:szCs w:val="24"/>
+        </w:rPr>
+        <w:t>10.1177/0149206314527133</w:t>
+      </w:r>
+    </w:p>
+    <w:p>
+      <w:pPr>
+        <w:autoSpaceDE w:val="0"/>
+        <w:autoSpaceDN w:val="0"/>
+        <w:adjustRightInd w:val="0"/>
+        <w:spacing w:afterLines="200" w:after="480" w:line="240" w:lineRule="auto"/>
+        <w:ind w:hanging="720"/>
+        <w:rPr>
+          <w:rFonts w:ascii="Times New Roman" w:hAnsi="Times New Roman" w:cs="Times New Roman"/>
+          <w:sz w:val="24"/>
+          <w:szCs w:val="24"/>
+        </w:rPr>
+      </w:pPr>
+      <w:r>
+        <w:rPr>
+          <w:rFonts w:ascii="Times New Roman" w:hAnsi="Times New Roman" w:cs="Times New Roman"/>
+          <w:sz w:val="24"/>
+          <w:szCs w:val="24"/>
+        </w:rPr>
+        <w:lastRenderedPageBreak/>
         <w:t>Panee, C. D., &amp; Ballard, M. E. (2002). High versu</w:t>
       </w:r>
       <w:r>
@@ -26235,7 +26336,6 @@
           <w:sz w:val="24"/>
           <w:szCs w:val="24"/>
         </w:rPr>
-        <w:lastRenderedPageBreak/>
         <w:t xml:space="preserve">Rohrer, D., Pashler, H., &amp; Harris, C. R. (2015). Do subtle reminders of money change people’s political views? </w:t>
       </w:r>
       <w:r>
@@ -26844,6 +26944,7 @@
           <w:sz w:val="24"/>
           <w:szCs w:val="24"/>
         </w:rPr>
+        <w:lastRenderedPageBreak/>
         <w:t xml:space="preserve">Tear, M. J., &amp; Nielsen, M. (2014). Video </w:t>
       </w:r>
       <w:r>
@@ -27126,7 +27227,6 @@
           <w:sz w:val="24"/>
           <w:szCs w:val="24"/>
         </w:rPr>
-        <w:lastRenderedPageBreak/>
         <w:t xml:space="preserve">van Aert, R. C. M., Wicherts, J. M., &amp; van Assen, M. A. L. M. (in press). </w:t>
       </w:r>
       <w:r>
@@ -43991,7 +44091,7 @@
       <w:rPr>
         <w:noProof/>
       </w:rPr>
-      <w:t>39</w:t>
+      <w:t>45</w:t>
     </w:r>
     <w:r>
       <w:rPr>
@@ -44932,7 +45032,7 @@
 </file>
 
 <file path=customXml/itemProps1.xml><?xml version="1.0" encoding="utf-8"?>
-<ds:datastoreItem xmlns:ds="http://schemas.openxmlformats.org/officeDocument/2006/customXml" ds:itemID="{EEB44217-7092-40AF-9082-E2A0BCC91542}">
+<ds:datastoreItem xmlns:ds="http://schemas.openxmlformats.org/officeDocument/2006/customXml" ds:itemID="{0A7C4ACF-DA6E-440B-A4DD-2B06C903D974}">
   <ds:schemaRefs>
     <ds:schemaRef ds:uri="http://schemas.openxmlformats.org/officeDocument/2006/bibliography"/>
   </ds:schemaRefs>

</xml_diff>